<commit_message>
updated to match live website
</commit_message>
<xml_diff>
--- a/FTC Website/forms/FTC2016_Team_Captain_Application.docx
+++ b/FTC Website/forms/FTC2016_Team_Captain_Application.docx
@@ -547,7 +547,15 @@
           <w:b/>
           <w:szCs w:val="28"/>
         </w:rPr>
-        <w:t>2016 – Friday, September 30</w:t>
+        <w:t xml:space="preserve">2016 – </w:t>
+      </w:r>
+      <w:r>
+        <w:rPr>
+          <w:rFonts w:ascii="Century Gothic" w:eastAsia="SimSun" w:hAnsi="Century Gothic" w:cs="Tahoma"/>
+          <w:b/>
+          <w:szCs w:val="28"/>
+        </w:rPr>
+        <w:t>Sunday, October 9</w:t>
       </w:r>
       <w:r>
         <w:rPr>
@@ -564,7 +572,7 @@
           <w:b/>
           <w:szCs w:val="28"/>
         </w:rPr>
-        <w:t>, 2016</w:t>
+        <w:t xml:space="preserve"> , 2016</w:t>
       </w:r>
     </w:p>
     <w:p>
@@ -594,7 +602,7 @@
           <w:b/>
           <w:szCs w:val="28"/>
         </w:rPr>
-        <w:t>Friday, September 30</w:t>
+        <w:t>Sunday, October 9</w:t>
       </w:r>
       <w:r>
         <w:rPr>
@@ -611,7 +619,15 @@
           <w:b/>
           <w:szCs w:val="28"/>
         </w:rPr>
-        <w:t>, 2016 @ 11:59 PM</w:t>
+        <w:t>,</w:t>
+      </w:r>
+      <w:r>
+        <w:rPr>
+          <w:rFonts w:ascii="Century Gothic" w:eastAsia="SimSun" w:hAnsi="Century Gothic" w:cs="Tahoma"/>
+          <w:b/>
+          <w:szCs w:val="28"/>
+        </w:rPr>
+        <w:t xml:space="preserve"> 2016 @ 11:59 PM</w:t>
       </w:r>
     </w:p>
     <w:p>
@@ -641,7 +657,15 @@
           <w:b/>
           <w:szCs w:val="28"/>
         </w:rPr>
-        <w:t>Monday, October 3</w:t>
+        <w:t xml:space="preserve">Monday, October </w:t>
+      </w:r>
+      <w:r>
+        <w:rPr>
+          <w:rFonts w:ascii="Century Gothic" w:eastAsia="SimSun" w:hAnsi="Century Gothic" w:cs="Tahoma"/>
+          <w:b/>
+          <w:szCs w:val="28"/>
+        </w:rPr>
+        <w:t>10</w:t>
       </w:r>
       <w:r>
         <w:rPr>
@@ -650,7 +674,7 @@
           <w:szCs w:val="28"/>
           <w:vertAlign w:val="superscript"/>
         </w:rPr>
-        <w:t>rd</w:t>
+        <w:t>th</w:t>
       </w:r>
       <w:r>
         <w:rPr>
@@ -688,7 +712,15 @@
           <w:b/>
           <w:szCs w:val="28"/>
         </w:rPr>
-        <w:t>Tuesday, October 4</w:t>
+        <w:t xml:space="preserve">Tuesday, October </w:t>
+      </w:r>
+      <w:r>
+        <w:rPr>
+          <w:rFonts w:ascii="Century Gothic" w:eastAsia="SimSun" w:hAnsi="Century Gothic" w:cs="Tahoma"/>
+          <w:b/>
+          <w:szCs w:val="28"/>
+        </w:rPr>
+        <w:t>11</w:t>
       </w:r>
       <w:r>
         <w:rPr>
@@ -705,7 +737,15 @@
           <w:b/>
           <w:szCs w:val="28"/>
         </w:rPr>
-        <w:t>, 2016 – Saturday, October 8</w:t>
+        <w:t xml:space="preserve">, 2016 – Saturday, October </w:t>
+      </w:r>
+      <w:r>
+        <w:rPr>
+          <w:rFonts w:ascii="Century Gothic" w:eastAsia="SimSun" w:hAnsi="Century Gothic" w:cs="Tahoma"/>
+          <w:b/>
+          <w:szCs w:val="28"/>
+        </w:rPr>
+        <w:t>15</w:t>
       </w:r>
       <w:r>
         <w:rPr>
@@ -752,7 +792,15 @@
           <w:b/>
           <w:szCs w:val="28"/>
         </w:rPr>
-        <w:t>Monday, October 10</w:t>
+        <w:t>Monday, October 1</w:t>
+      </w:r>
+      <w:r>
+        <w:rPr>
+          <w:rFonts w:ascii="Century Gothic" w:eastAsia="SimSun" w:hAnsi="Century Gothic" w:cs="Tahoma"/>
+          <w:b/>
+          <w:szCs w:val="28"/>
+        </w:rPr>
+        <w:t>7</w:t>
       </w:r>
       <w:r>
         <w:rPr>
@@ -761,7 +809,7 @@
           <w:szCs w:val="28"/>
           <w:vertAlign w:val="superscript"/>
         </w:rPr>
-        <w:t>th</w:t>
+        <w:t>h</w:t>
       </w:r>
       <w:r>
         <w:rPr>
@@ -2078,46 +2126,6 @@
                 <w:szCs w:val="24"/>
               </w:rPr>
             </w:pPr>
-            <w:r>
-              <w:rPr>
-                <w:rFonts w:ascii="Century Gothic" w:hAnsi="Century Gothic"/>
-                <w:szCs w:val="24"/>
-              </w:rPr>
-              <w:fldChar w:fldCharType="begin">
-                <w:ffData>
-                  <w:name w:val="Dropdown1"/>
-                  <w:enabled/>
-                  <w:calcOnExit w:val="0"/>
-                  <w:ddList>
-                    <w:listEntry w:val="Select One"/>
-                    <w:listEntry w:val="Yes"/>
-                    <w:listEntry w:val="No"/>
-                  </w:ddList>
-                </w:ffData>
-              </w:fldChar>
-            </w:r>
-            <w:bookmarkStart w:id="10" w:name="Dropdown1"/>
-            <w:r>
-              <w:rPr>
-                <w:rFonts w:ascii="Century Gothic" w:hAnsi="Century Gothic"/>
-                <w:szCs w:val="24"/>
-              </w:rPr>
-              <w:instrText xml:space="preserve"> FORMDROPDOWN </w:instrText>
-            </w:r>
-            <w:r>
-              <w:rPr>
-                <w:rFonts w:ascii="Century Gothic" w:hAnsi="Century Gothic"/>
-                <w:szCs w:val="24"/>
-              </w:rPr>
-            </w:r>
-            <w:r>
-              <w:rPr>
-                <w:rFonts w:ascii="Century Gothic" w:hAnsi="Century Gothic"/>
-                <w:szCs w:val="24"/>
-              </w:rPr>
-              <w:fldChar w:fldCharType="end"/>
-            </w:r>
-            <w:bookmarkEnd w:id="10"/>
           </w:p>
         </w:tc>
       </w:tr>
@@ -2178,7 +2186,7 @@
                 </w:ffData>
               </w:fldChar>
             </w:r>
-            <w:bookmarkStart w:id="11" w:name="Text11"/>
+            <w:bookmarkStart w:id="10" w:name="Text11"/>
             <w:r>
               <w:rPr>
                 <w:rFonts w:ascii="Century Gothic" w:hAnsi="Century Gothic"/>
@@ -2246,7 +2254,7 @@
               </w:rPr>
               <w:fldChar w:fldCharType="end"/>
             </w:r>
-            <w:bookmarkEnd w:id="11"/>
+            <w:bookmarkEnd w:id="10"/>
           </w:p>
         </w:tc>
       </w:tr>
@@ -2287,8 +2295,6 @@
             </w:r>
           </w:p>
         </w:tc>
-        <w:bookmarkStart w:id="12" w:name="_GoBack"/>
-        <w:bookmarkEnd w:id="12"/>
         <w:tc>
           <w:tcPr>
             <w:tcW w:w="6138" w:type="dxa"/>
@@ -2317,7 +2323,7 @@
                 </w:ffData>
               </w:fldChar>
             </w:r>
-            <w:bookmarkStart w:id="13" w:name="Text12"/>
+            <w:bookmarkStart w:id="11" w:name="Text12"/>
             <w:r>
               <w:rPr>
                 <w:rFonts w:ascii="Century Gothic" w:hAnsi="Century Gothic"/>
@@ -2385,7 +2391,7 @@
               </w:rPr>
               <w:fldChar w:fldCharType="end"/>
             </w:r>
-            <w:bookmarkEnd w:id="13"/>
+            <w:bookmarkEnd w:id="11"/>
           </w:p>
         </w:tc>
       </w:tr>
@@ -2591,7 +2597,7 @@
           <w:color w:val="FF0000"/>
           <w:sz w:val="40"/>
         </w:rPr>
-        <w:t>Friday</w:t>
+        <w:t>Sunday</w:t>
       </w:r>
       <w:r>
         <w:rPr>
@@ -2600,7 +2606,7 @@
           <w:color w:val="FF0000"/>
           <w:sz w:val="40"/>
         </w:rPr>
-        <w:t xml:space="preserve">, September </w:t>
+        <w:t xml:space="preserve">, </w:t>
       </w:r>
       <w:r>
         <w:rPr>
@@ -2609,7 +2615,7 @@
           <w:color w:val="FF0000"/>
           <w:sz w:val="40"/>
         </w:rPr>
-        <w:t>30</w:t>
+        <w:t>October 9</w:t>
       </w:r>
       <w:r>
         <w:rPr>
@@ -2621,6 +2627,8 @@
         </w:rPr>
         <w:t>th</w:t>
       </w:r>
+      <w:bookmarkStart w:id="12" w:name="_GoBack"/>
+      <w:bookmarkEnd w:id="12"/>
       <w:r>
         <w:rPr>
           <w:rFonts w:ascii="Century Gothic" w:eastAsia="SimSun" w:hAnsi="Century Gothic" w:cs="Tahoma"/>
@@ -4247,7 +4255,7 @@
 </file>
 
 <file path=customXml/itemProps1.xml><?xml version="1.0" encoding="utf-8"?>
-<ds:datastoreItem xmlns:ds="http://schemas.openxmlformats.org/officeDocument/2006/customXml" ds:itemID="{3D9872C8-FF4E-0143-91C5-A0AB3C5B738D}">
+<ds:datastoreItem xmlns:ds="http://schemas.openxmlformats.org/officeDocument/2006/customXml" ds:itemID="{4AEB7D33-B112-1F4C-B5F0-86C51057CE87}">
   <ds:schemaRefs>
     <ds:schemaRef ds:uri="http://schemas.openxmlformats.org/officeDocument/2006/bibliography"/>
   </ds:schemaRefs>

</xml_diff>